<commit_message>
Modified export + code refactor
</commit_message>
<xml_diff>
--- a/exportTemplate.docx
+++ b/exportTemplate.docx
@@ -17,6 +17,7 @@
     <w:p>
       <w:pPr>
         <w:rPr>
+          <w:i w:val="1"/>
           <w:color w:val="404040"/>
         </w:rPr>
       </w:pPr>
@@ -28,10 +29,21 @@
         </w:rPr>
         <w:t xml:space="preserve">{description}</w:t>
       </w:r>
+    </w:p>
+    <w:p>
+      <w:pPr>
+        <w:rPr>
+          <w:i w:val="1"/>
+          <w:color w:val="404040"/>
+        </w:rPr>
+      </w:pPr>
       <w:r>
         <w:rPr>
+          <w:i w:val="1"/>
+          <w:color w:val="404040"/>
           <w:rtl w:val="0"/>
         </w:rPr>
+        <w:t xml:space="preserve">{#categories}</w:t>
       </w:r>
     </w:p>
     <w:tbl>
@@ -63,12 +75,12 @@
         <w:tc>
           <w:tcPr>
             <w:tcBorders>
-              <w:top w:color="54a169" w:space="0" w:sz="4" w:val="single"/>
-              <w:left w:color="54a169" w:space="0" w:sz="4" w:val="single"/>
-              <w:bottom w:color="54a169" w:space="0" w:sz="4" w:val="single"/>
-              <w:right w:color="54a169" w:space="0" w:sz="4" w:val="single"/>
+              <w:top w:color="698ab3" w:space="0" w:sz="4" w:val="single"/>
+              <w:left w:color="698ab3" w:space="0" w:sz="4" w:val="single"/>
+              <w:bottom w:color="698ab3" w:space="0" w:sz="4" w:val="single"/>
+              <w:right w:color="698ab3" w:space="0" w:sz="4" w:val="single"/>
             </w:tcBorders>
-            <w:shd w:fill="54a169" w:val="clear"/>
+            <w:shd w:fill="698ab3" w:val="clear"/>
           </w:tcPr>
           <w:p>
             <w:pPr>
@@ -93,7 +105,7 @@
                 <w:szCs w:val="48"/>
                 <w:rtl w:val="0"/>
               </w:rPr>
-              <w:t xml:space="preserve">argumentsFor</w:t>
+              <w:t xml:space="preserve">title</w:t>
             </w:r>
             <w:r>
               <w:rPr>
@@ -101,7 +113,7 @@
                 <w:szCs w:val="48"/>
                 <w:rtl w:val="0"/>
               </w:rPr>
-              <w:t xml:space="preserve">} </w:t>
+              <w:t xml:space="preserve">}</w:t>
             </w:r>
           </w:p>
         </w:tc>
@@ -110,12 +122,12 @@
         <w:tc>
           <w:tcPr>
             <w:tcBorders>
-              <w:top w:color="54a169" w:space="0" w:sz="4" w:val="single"/>
-              <w:left w:color="6aa84f" w:space="0" w:sz="4" w:val="single"/>
-              <w:bottom w:color="6aa84f" w:space="0" w:sz="4" w:val="single"/>
-              <w:right w:color="6aa84f" w:space="0" w:sz="4" w:val="single"/>
+              <w:top w:color="698ab3" w:space="0" w:sz="4" w:val="single"/>
+              <w:left w:color="dbe2e8" w:space="0" w:sz="4" w:val="single"/>
+              <w:bottom w:color="dbe2e8" w:space="0" w:sz="4" w:val="single"/>
+              <w:right w:color="dbe2e8" w:space="0" w:sz="4" w:val="single"/>
             </w:tcBorders>
-            <w:shd w:fill="d9ead3" w:val="clear"/>
+            <w:shd w:fill="auto" w:val="clear"/>
           </w:tcPr>
           <w:p>
             <w:pPr>
@@ -126,14 +138,40 @@
               <w:rPr>
                 <w:rtl w:val="0"/>
               </w:rPr>
-              <w:t xml:space="preserve">{</w:t>
+              <w:t xml:space="preserve">{^</w:t>
             </w:r>
             <w:r>
               <w:rPr>
                 <w:b w:val="0"/>
                 <w:rtl w:val="0"/>
               </w:rPr>
-              <w:t xml:space="preserve">#proArguments</w:t>
+              <w:t xml:space="preserve">connectedArguments</w:t>
+            </w:r>
+            <w:r>
+              <w:rPr>
+                <w:rtl w:val="0"/>
+              </w:rPr>
+              <w:t xml:space="preserve">}{noArguments}{/</w:t>
+            </w:r>
+            <w:r>
+              <w:rPr>
+                <w:b w:val="0"/>
+                <w:rtl w:val="0"/>
+              </w:rPr>
+              <w:t xml:space="preserve">connectedArguments</w:t>
+            </w:r>
+            <w:r>
+              <w:rPr>
+                <w:rtl w:val="0"/>
+              </w:rPr>
+              <w:t xml:space="preserve">}{</w:t>
+            </w:r>
+            <w:r>
+              <w:rPr>
+                <w:b w:val="0"/>
+                <w:rtl w:val="0"/>
+              </w:rPr>
+              <w:t xml:space="preserve">#connectedArguments</w:t>
             </w:r>
             <w:r>
               <w:rPr>
@@ -152,7 +190,6 @@
               <w:ind w:left="720" w:hanging="360"/>
               <w:rPr>
                 <w:b w:val="1"/>
-                <w:color w:val="6aa84f"/>
               </w:rPr>
             </w:pPr>
             <w:r>
@@ -178,13 +215,13 @@
                 <w:b w:val="0"/>
                 <w:rtl w:val="0"/>
               </w:rPr>
-              <w:t xml:space="preserve">/proArguments</w:t>
-            </w:r>
-            <w:r>
-              <w:rPr>
-                <w:rtl w:val="0"/>
-              </w:rPr>
-              <w:t xml:space="preserve">}{^proArguments}{noArguments}{/proArguments}</w:t>
+              <w:t xml:space="preserve">/connectedArguments</w:t>
+            </w:r>
+            <w:r>
+              <w:rPr>
+                <w:rtl w:val="0"/>
+              </w:rPr>
+              <w:t xml:space="preserve">}</w:t>
             </w:r>
           </w:p>
         </w:tc>
@@ -192,227 +229,53 @@
     </w:tbl>
     <w:p>
       <w:pPr>
-        <w:rPr>
-          <w:color w:val="404040"/>
-        </w:rPr>
+        <w:pStyle w:val="Heading1"/>
+        <w:rPr/>
       </w:pPr>
       <w:r>
         <w:rPr>
           <w:rtl w:val="0"/>
         </w:rPr>
+        <w:t xml:space="preserve">{/categories}{#useSummary}{summaryHeader}</w:t>
+      </w:r>
+    </w:p>
+    <w:p>
+      <w:pPr>
+        <w:rPr/>
+      </w:pPr>
+      <w:r>
+        <w:rPr>
+          <w:rtl w:val="0"/>
+        </w:rPr>
+        <w:t xml:space="preserve">{^hasSummaryComment}{labelNoSummaryComment}{/hasSummaryComment}{#hasSummaryComment}{summaryComment}{/hasSummaryComment}{/useSummary}</w:t>
+      </w:r>
+    </w:p>
+    <w:p>
+      <w:pPr>
+        <w:pStyle w:val="Heading1"/>
+        <w:rPr/>
+      </w:pPr>
+      <w:r>
+        <w:rPr>
+          <w:rtl w:val="0"/>
+        </w:rPr>
+        <w:t xml:space="preserve">{resourceHeader}</w:t>
+      </w:r>
+    </w:p>
+    <w:p>
+      <w:pPr>
+        <w:rPr/>
+      </w:pPr>
+      <w:r>
+        <w:rPr>
+          <w:rtl w:val="0"/>
+        </w:rPr>
+        <w:t xml:space="preserve">{^resources}{labelNoResources}{/resources}{#hasResources}</w:t>
       </w:r>
     </w:p>
     <w:tbl>
       <w:tblPr>
         <w:tblStyle w:val="Table2"/>
-        <w:tblW w:w="9210.0" w:type="dxa"/>
-        <w:jc w:val="left"/>
-        <w:tblInd w:w="0.0" w:type="dxa"/>
-        <w:tblBorders>
-          <w:top w:color="b4c6e7" w:space="0" w:sz="4" w:val="single"/>
-          <w:left w:color="b4c6e7" w:space="0" w:sz="4" w:val="single"/>
-          <w:bottom w:color="b4c6e7" w:space="0" w:sz="4" w:val="single"/>
-          <w:right w:color="b4c6e7" w:space="0" w:sz="4" w:val="single"/>
-          <w:insideH w:color="b4c6e7" w:space="0" w:sz="4" w:val="single"/>
-          <w:insideV w:color="b4c6e7" w:space="0" w:sz="4" w:val="single"/>
-        </w:tblBorders>
-        <w:tblLayout w:type="fixed"/>
-        <w:tblLook w:val="04A0"/>
-      </w:tblPr>
-      <w:tblGrid>
-        <w:gridCol w:w="9210"/>
-        <w:tblGridChange w:id="0">
-          <w:tblGrid>
-            <w:gridCol w:w="9210"/>
-          </w:tblGrid>
-        </w:tblGridChange>
-      </w:tblGrid>
-      <w:tr>
-        <w:tc>
-          <w:tcPr>
-            <w:tcBorders>
-              <w:top w:color="de5050" w:space="0" w:sz="4" w:val="single"/>
-              <w:left w:color="de5050" w:space="0" w:sz="4" w:val="single"/>
-              <w:bottom w:color="de5050" w:space="0" w:sz="4" w:val="single"/>
-              <w:right w:color="de5050" w:space="0" w:sz="4" w:val="single"/>
-            </w:tcBorders>
-            <w:shd w:fill="de5050" w:val="clear"/>
-          </w:tcPr>
-          <w:p>
-            <w:pPr>
-              <w:spacing w:after="0" w:line="240" w:lineRule="auto"/>
-              <w:rPr>
-                <w:sz w:val="48"/>
-                <w:szCs w:val="48"/>
-              </w:rPr>
-            </w:pPr>
-            <w:r>
-              <w:rPr>
-                <w:sz w:val="48"/>
-                <w:szCs w:val="48"/>
-                <w:rtl w:val="0"/>
-              </w:rPr>
-              <w:t xml:space="preserve">{</w:t>
-            </w:r>
-            <w:r>
-              <w:rPr>
-                <w:i w:val="1"/>
-                <w:sz w:val="48"/>
-                <w:szCs w:val="48"/>
-                <w:rtl w:val="0"/>
-              </w:rPr>
-              <w:t xml:space="preserve">argumentsAgainst</w:t>
-            </w:r>
-            <w:r>
-              <w:rPr>
-                <w:sz w:val="48"/>
-                <w:szCs w:val="48"/>
-                <w:rtl w:val="0"/>
-              </w:rPr>
-              <w:t xml:space="preserve">}</w:t>
-            </w:r>
-          </w:p>
-        </w:tc>
-      </w:tr>
-      <w:tr>
-        <w:tc>
-          <w:tcPr>
-            <w:tcBorders>
-              <w:top w:color="de5050" w:space="0" w:sz="4" w:val="single"/>
-              <w:left w:color="cc0000" w:space="0" w:sz="4" w:val="single"/>
-              <w:bottom w:color="cc0000" w:space="0" w:sz="4" w:val="single"/>
-              <w:right w:color="cc0000" w:space="0" w:sz="4" w:val="single"/>
-            </w:tcBorders>
-            <w:shd w:fill="f4cccc" w:val="clear"/>
-          </w:tcPr>
-          <w:p>
-            <w:pPr>
-              <w:spacing w:after="0" w:line="240" w:lineRule="auto"/>
-              <w:rPr/>
-            </w:pPr>
-            <w:r>
-              <w:rPr>
-                <w:rtl w:val="0"/>
-              </w:rPr>
-              <w:t xml:space="preserve">{</w:t>
-            </w:r>
-            <w:r>
-              <w:rPr>
-                <w:b w:val="0"/>
-                <w:rtl w:val="0"/>
-              </w:rPr>
-              <w:t xml:space="preserve">#contraArguments</w:t>
-            </w:r>
-            <w:r>
-              <w:rPr>
-                <w:rtl w:val="0"/>
-              </w:rPr>
-              <w:t xml:space="preserve">}</w:t>
-            </w:r>
-          </w:p>
-          <w:p>
-            <w:pPr>
-              <w:numPr>
-                <w:ilvl w:val="0"/>
-                <w:numId w:val="1"/>
-              </w:numPr>
-              <w:spacing w:after="0" w:line="240" w:lineRule="auto"/>
-              <w:ind w:left="720" w:hanging="360"/>
-              <w:rPr>
-                <w:b w:val="1"/>
-                <w:color w:val="cc0000"/>
-              </w:rPr>
-            </w:pPr>
-            <w:r>
-              <w:rPr>
-                <w:rtl w:val="0"/>
-              </w:rPr>
-              <w:t xml:space="preserve">{argumentText}</w:t>
-            </w:r>
-          </w:p>
-          <w:p>
-            <w:pPr>
-              <w:spacing w:after="0" w:line="240" w:lineRule="auto"/>
-              <w:rPr/>
-            </w:pPr>
-            <w:r>
-              <w:rPr>
-                <w:rtl w:val="0"/>
-              </w:rPr>
-              <w:t xml:space="preserve">{</w:t>
-            </w:r>
-            <w:r>
-              <w:rPr>
-                <w:b w:val="0"/>
-                <w:rtl w:val="0"/>
-              </w:rPr>
-              <w:t xml:space="preserve">/contraArguments</w:t>
-            </w:r>
-            <w:r>
-              <w:rPr>
-                <w:rtl w:val="0"/>
-              </w:rPr>
-              <w:t xml:space="preserve">}{^contraArguments}{noArguments}{/contraArguments}</w:t>
-            </w:r>
-          </w:p>
-        </w:tc>
-      </w:tr>
-    </w:tbl>
-    <w:p>
-      <w:pPr>
-        <w:pStyle w:val="Heading1"/>
-        <w:rPr/>
-      </w:pPr>
-      <w:r>
-        <w:rPr>
-          <w:rtl w:val="0"/>
-        </w:rPr>
-        <w:t xml:space="preserve">{#useSummary}</w:t>
-      </w:r>
-      <w:r>
-        <w:rPr>
-          <w:rtl w:val="0"/>
-        </w:rPr>
-        <w:t xml:space="preserve">{summaryHeader}</w:t>
-      </w:r>
-    </w:p>
-    <w:p>
-      <w:pPr>
-        <w:rPr/>
-      </w:pPr>
-      <w:r>
-        <w:rPr>
-          <w:rtl w:val="0"/>
-        </w:rPr>
-        <w:t xml:space="preserve">{^hasSummaryComment}{labelNoSummaryComment}{/hasSummaryComment}{#hasSummaryComment}{summaryComment}{/hasSummaryComment}{/useSummary}</w:t>
-      </w:r>
-    </w:p>
-    <w:p>
-      <w:pPr>
-        <w:pStyle w:val="Heading1"/>
-        <w:rPr/>
-      </w:pPr>
-      <w:r>
-        <w:rPr>
-          <w:rtl w:val="0"/>
-        </w:rPr>
-        <w:t xml:space="preserve">{resourceHeader}</w:t>
-      </w:r>
-    </w:p>
-    <w:p>
-      <w:pPr>
-        <w:rPr/>
-      </w:pPr>
-      <w:r>
-        <w:rPr>
-          <w:rtl w:val="0"/>
-        </w:rPr>
-        <w:t xml:space="preserve">{^resources}{labelNoResources}{/resources}{#hasResources}</w:t>
-      </w:r>
-    </w:p>
-    <w:tbl>
-      <w:tblPr>
-        <w:tblStyle w:val="Table3"/>
         <w:tblW w:w="9067.0" w:type="dxa"/>
         <w:jc w:val="left"/>
         <w:tblInd w:w="0.0" w:type="dxa"/>
@@ -444,6 +307,7 @@
           <w:tcPr/>
           <w:p>
             <w:pPr>
+              <w:spacing w:after="0" w:line="240" w:lineRule="auto"/>
               <w:rPr/>
             </w:pPr>
             <w:r>
@@ -458,6 +322,7 @@
           <w:tcPr/>
           <w:p>
             <w:pPr>
+              <w:spacing w:after="0" w:line="240" w:lineRule="auto"/>
               <w:rPr/>
             </w:pPr>
             <w:r>
@@ -472,6 +337,7 @@
           <w:tcPr/>
           <w:p>
             <w:pPr>
+              <w:spacing w:after="0" w:line="240" w:lineRule="auto"/>
               <w:rPr/>
             </w:pPr>
             <w:r>
@@ -488,6 +354,7 @@
           <w:tcPr/>
           <w:p>
             <w:pPr>
+              <w:spacing w:after="0" w:line="240" w:lineRule="auto"/>
               <w:rPr/>
             </w:pPr>
             <w:r>
@@ -502,6 +369,7 @@
           <w:tcPr/>
           <w:p>
             <w:pPr>
+              <w:spacing w:after="0" w:line="240" w:lineRule="auto"/>
               <w:rPr/>
             </w:pPr>
             <w:r>
@@ -516,6 +384,7 @@
           <w:tcPr/>
           <w:p>
             <w:pPr>
+              <w:spacing w:after="0" w:line="240" w:lineRule="auto"/>
               <w:rPr/>
             </w:pPr>
             <w:r>
@@ -537,6 +406,26 @@
           <w:rtl w:val="0"/>
         </w:rPr>
         <w:t xml:space="preserve">{/hasResources}</w:t>
+      </w:r>
+    </w:p>
+    <w:p>
+      <w:pPr>
+        <w:rPr/>
+      </w:pPr>
+      <w:r>
+        <w:rPr>
+          <w:rtl w:val="0"/>
+        </w:rPr>
+      </w:r>
+    </w:p>
+    <w:p>
+      <w:pPr>
+        <w:rPr/>
+      </w:pPr>
+      <w:r>
+        <w:rPr>
+          <w:rtl w:val="0"/>
+        </w:rPr>
       </w:r>
     </w:p>
     <w:p>
@@ -570,6 +459,7 @@
         <w:ind w:left="720" w:hanging="360"/>
       </w:pPr>
       <w:rPr>
+        <w:color w:val="698ab3"/>
         <w:u w:val="none"/>
       </w:rPr>
     </w:lvl>
@@ -884,69 +774,6 @@
     </w:tblStylePr>
   </w:style>
   <w:style w:type="table" w:styleId="Table2">
-    <w:basedOn w:val="TableNormal"/>
-    <w:pPr>
-      <w:spacing w:after="0" w:line="240" w:lineRule="auto"/>
-    </w:pPr>
-    <w:tblPr>
-      <w:tblStyleRowBandSize w:val="1"/>
-      <w:tblStyleColBandSize w:val="1"/>
-      <w:tblCellMar>
-        <w:top w:w="0.0" w:type="dxa"/>
-        <w:left w:w="108.0" w:type="dxa"/>
-        <w:bottom w:w="0.0" w:type="dxa"/>
-        <w:right w:w="108.0" w:type="dxa"/>
-      </w:tblCellMar>
-    </w:tblPr>
-    <w:tblStylePr w:type="band1Horz">
-      <w:tcPr>
-        <w:shd w:fill="deebf6" w:val="clear"/>
-      </w:tcPr>
-    </w:tblStylePr>
-    <w:tblStylePr w:type="band1Vert">
-      <w:tcPr>
-        <w:shd w:fill="deebf6" w:val="clear"/>
-      </w:tcPr>
-    </w:tblStylePr>
-    <w:tblStylePr w:type="firstCol">
-      <w:rPr>
-        <w:b w:val="1"/>
-      </w:rPr>
-    </w:tblStylePr>
-    <w:tblStylePr w:type="firstRow">
-      <w:rPr>
-        <w:b w:val="1"/>
-        <w:color w:val="ffffff"/>
-      </w:rPr>
-      <w:tcPr>
-        <w:tcBorders>
-          <w:top w:color="5b9bd5" w:space="0" w:sz="4" w:val="single"/>
-          <w:left w:color="5b9bd5" w:space="0" w:sz="4" w:val="single"/>
-          <w:bottom w:color="5b9bd5" w:space="0" w:sz="4" w:val="single"/>
-          <w:right w:color="5b9bd5" w:space="0" w:sz="4" w:val="single"/>
-          <w:insideH w:color="000000" w:space="0" w:sz="0" w:val="nil"/>
-          <w:insideV w:color="000000" w:space="0" w:sz="0" w:val="nil"/>
-        </w:tcBorders>
-        <w:shd w:fill="5b9bd5" w:val="clear"/>
-      </w:tcPr>
-    </w:tblStylePr>
-    <w:tblStylePr w:type="lastCol">
-      <w:rPr>
-        <w:b w:val="1"/>
-      </w:rPr>
-    </w:tblStylePr>
-    <w:tblStylePr w:type="lastRow">
-      <w:rPr>
-        <w:b w:val="1"/>
-      </w:rPr>
-      <w:tcPr>
-        <w:tcBorders>
-          <w:top w:color="5b9bd5" w:space="0" w:sz="4" w:val="single"/>
-        </w:tcBorders>
-      </w:tcPr>
-    </w:tblStylePr>
-  </w:style>
-  <w:style w:type="table" w:styleId="Table3">
     <w:basedOn w:val="TableNormal"/>
     <w:pPr>
       <w:spacing w:after="0" w:line="240" w:lineRule="auto"/>

</xml_diff>